<commit_message>
Update Cooporation in Legislation Hebrew.docx
</commit_message>
<xml_diff>
--- a/Cooporation in Legislation Hebrew.docx
+++ b/Cooporation in Legislation Hebrew.docx
@@ -30,7 +30,13 @@
         <w:rPr>
           <w:rFonts w:ascii="Segoe UI" w:hAnsi="Segoe UI" w:cs="Segoe UI"/>
         </w:rPr>
-        <w:t>11/05/2022</w:t>
+        <w:t>16</w:t>
+      </w:r>
+      <w:r>
+        <w:rPr>
+          <w:rFonts w:ascii="Segoe UI" w:hAnsi="Segoe UI" w:cs="Segoe UI"/>
+        </w:rPr>
+        <w:t>/05/2022</w:t>
       </w:r>
     </w:p>
     <w:p>

</xml_diff>